<commit_message>
fixed small typos and added the correct workshop link into the necessary spots
</commit_message>
<xml_diff>
--- a/Resources/install_instructions.docx
+++ b/Resources/install_instructions.docx
@@ -63,18 +63,10 @@
         </w:numPr>
       </w:pPr>
       <w:r>
-        <w:t xml:space="preserve">Zoom </w:t>
-      </w:r>
-      <w:hyperlink r:id="rId5" w:history="1">
-        <w:r>
-          <w:rPr>
-            <w:rStyle w:val="Hyperlink"/>
-          </w:rPr>
-          <w:t>http://zoom.us/</w:t>
-        </w:r>
-      </w:hyperlink>
-      <w:r>
-        <w:t xml:space="preserve"> </w:t>
+        <w:t xml:space="preserve">R </w:t>
+      </w:r>
+      <w:r>
+        <w:t>version: 3.6.x or newer (recommend 4.0.x)</w:t>
       </w:r>
     </w:p>
     <w:p>
@@ -86,10 +78,7 @@
         </w:numPr>
       </w:pPr>
       <w:r>
-        <w:t xml:space="preserve">R </w:t>
-      </w:r>
-      <w:r>
-        <w:t>version: 3.6.x or newer (recommend 4.0.x)</w:t>
+        <w:t xml:space="preserve">RStudio </w:t>
       </w:r>
     </w:p>
     <w:p>
@@ -101,7 +90,23 @@
         </w:numPr>
       </w:pPr>
       <w:r>
-        <w:t xml:space="preserve">RStudio </w:t>
+        <w:t xml:space="preserve">GDAL (V. 3.0): An </w:t>
+      </w:r>
+      <w:proofErr w:type="gramStart"/>
+      <w:r>
+        <w:t>open source</w:t>
+      </w:r>
+      <w:proofErr w:type="gramEnd"/>
+      <w:r>
+        <w:t xml:space="preserve"> geospatial library for manipulating spatial data. It is an external program (not an R package) and is required for non-linear interpolation of fish tracks in the ‘</w:t>
+      </w:r>
+      <w:proofErr w:type="spellStart"/>
+      <w:r>
+        <w:t>glatos</w:t>
+      </w:r>
+      <w:proofErr w:type="spellEnd"/>
+      <w:r>
+        <w:t>’ package.</w:t>
       </w:r>
     </w:p>
     <w:p>
@@ -113,26 +118,6 @@
         </w:numPr>
       </w:pPr>
       <w:r>
-        <w:t>GDAL (V. 3.0): An open source geospatial library for manipulating spatial data. It is an external program (not an R package) and is required for non-linear interpolation of fish tracks in the ‘</w:t>
-      </w:r>
-      <w:proofErr w:type="spellStart"/>
-      <w:r>
-        <w:t>glatos</w:t>
-      </w:r>
-      <w:proofErr w:type="spellEnd"/>
-      <w:r>
-        <w:t>’ package.</w:t>
-      </w:r>
-    </w:p>
-    <w:p>
-      <w:pPr>
-        <w:pStyle w:val="ListParagraph"/>
-        <w:numPr>
-          <w:ilvl w:val="0"/>
-          <w:numId w:val="2"/>
-        </w:numPr>
-      </w:pPr>
-      <w:r>
         <w:rPr>
           <w:b/>
           <w:bCs/>
@@ -157,7 +142,7 @@
       <w:r>
         <w:t xml:space="preserve">version compatible with your R version </w:t>
       </w:r>
-      <w:hyperlink r:id="rId6" w:history="1">
+      <w:hyperlink r:id="rId5" w:history="1">
         <w:r>
           <w:rPr>
             <w:rStyle w:val="Hyperlink"/>
@@ -210,19 +195,16 @@
         <w:t>Y</w:t>
       </w:r>
       <w:r>
-        <w:t xml:space="preserve">ou can download the datasets and code for this workshop from </w:t>
-      </w:r>
-      <w:hyperlink r:id="rId7" w:history="1">
+        <w:t xml:space="preserve">ou can download the datasets and code for this workshop </w:t>
+      </w:r>
+      <w:hyperlink r:id="rId6" w:history="1">
         <w:r>
           <w:rPr>
             <w:rStyle w:val="Hyperlink"/>
           </w:rPr>
-          <w:t>https://[workshop-git-URL]</w:t>
+          <w:t>https://github.com/ocean-tracking-network/2024-GLATOS-intro-R-workshop</w:t>
         </w:r>
       </w:hyperlink>
-      <w:r>
-        <w:t xml:space="preserve"> </w:t>
-      </w:r>
       <w:r>
         <w:t>.</w:t>
       </w:r>
@@ -271,7 +253,15 @@
       </w:r>
       <w:proofErr w:type="spellEnd"/>
       <w:r>
-        <w:t>('&lt;path-to-folder&gt;')`. This will be covered during the workshop.</w:t>
+        <w:t>('&lt;path-to-folder&gt;</w:t>
+      </w:r>
+      <w:proofErr w:type="gramStart"/>
+      <w:r>
+        <w:t>')`</w:t>
+      </w:r>
+      <w:proofErr w:type="gramEnd"/>
+      <w:r>
+        <w:t>. This will be covered during the workshop.</w:t>
       </w:r>
     </w:p>
     <w:p>
@@ -294,10 +284,13 @@
         <w:t xml:space="preserve">, feel free to clone this repository as you normally would, by running `git clone </w:t>
       </w:r>
       <w:r>
-        <w:t>[workshop-git-URL]</w:t>
-      </w:r>
-      <w:r>
-        <w:t>.git</w:t>
+        <w:t>https://github.com/ocean-tracking-network/2024-GLATOS-intro-R-workshop</w:t>
+      </w:r>
+      <w:r>
+        <w:t>.</w:t>
+      </w:r>
+      <w:r>
+        <w:t>git</w:t>
       </w:r>
       <w:r>
         <w:t>` in a terminal program and following from step 3 above.</w:t>
@@ -329,8 +322,13 @@
       <w:r>
         <w:t xml:space="preserve">(link provided in the Eventbrite prior to the first day of the workshop) </w:t>
       </w:r>
-      <w:r>
-        <w:t>and also in the `</w:t>
+      <w:proofErr w:type="gramStart"/>
+      <w:r>
+        <w:t>and also</w:t>
+      </w:r>
+      <w:proofErr w:type="gramEnd"/>
+      <w:r>
+        <w:t xml:space="preserve"> in the `</w:t>
       </w:r>
       <w:proofErr w:type="spellStart"/>
       <w:r>
@@ -356,7 +354,6 @@
         <w:pStyle w:val="Heading1"/>
       </w:pPr>
       <w:r>
-        <w:lastRenderedPageBreak/>
         <w:t>Instructions for installing R:</w:t>
       </w:r>
     </w:p>
@@ -371,7 +368,7 @@
       <w:r>
         <w:t xml:space="preserve">Point your browser to </w:t>
       </w:r>
-      <w:hyperlink r:id="rId8" w:history="1">
+      <w:hyperlink r:id="rId7" w:history="1">
         <w:r>
           <w:rPr>
             <w:rStyle w:val="Hyperlink"/>
@@ -392,6 +389,7 @@
         </w:numPr>
       </w:pPr>
       <w:r>
+        <w:lastRenderedPageBreak/>
         <w:t>Click on the "Download" link of precompiled binary for the distribution that matches your operating system.</w:t>
       </w:r>
     </w:p>
@@ -463,7 +461,7 @@
       <w:r>
         <w:t xml:space="preserve">Point your browser to </w:t>
       </w:r>
-      <w:hyperlink r:id="rId9" w:history="1">
+      <w:hyperlink r:id="rId8" w:history="1">
         <w:r>
           <w:rPr>
             <w:rStyle w:val="Hyperlink"/>
@@ -504,15 +502,28 @@
         <w:pStyle w:val="Heading1"/>
       </w:pPr>
       <w:r>
-        <w:t>Instructions for installing GDAL</w:t>
-      </w:r>
+        <w:t xml:space="preserve">Instructions for installing </w:t>
+      </w:r>
+      <w:proofErr w:type="gramStart"/>
+      <w:r>
+        <w:t>GDAL</w:t>
+      </w:r>
+      <w:proofErr w:type="gramEnd"/>
     </w:p>
     <w:p>
       <w:r>
         <w:t xml:space="preserve">First, check if you already have GDAL installed. </w:t>
       </w:r>
       <w:r>
-        <w:t xml:space="preserve">In RStudio, run </w:t>
+        <w:t xml:space="preserve">In RStudio, </w:t>
+      </w:r>
+      <w:proofErr w:type="gramStart"/>
+      <w:r>
+        <w:t>run</w:t>
+      </w:r>
+      <w:proofErr w:type="gramEnd"/>
+      <w:r>
+        <w:t xml:space="preserve"> </w:t>
       </w:r>
     </w:p>
     <w:p>
@@ -527,6 +538,7 @@
         </w:rPr>
       </w:pPr>
       <w:proofErr w:type="spellStart"/>
+      <w:proofErr w:type="gramStart"/>
       <w:r>
         <w:rPr>
           <w:rFonts w:ascii="Consolas" w:hAnsi="Consolas"/>
@@ -538,6 +550,7 @@
         <w:t>install.packages</w:t>
       </w:r>
       <w:proofErr w:type="spellEnd"/>
+      <w:proofErr w:type="gramEnd"/>
       <w:r>
         <w:rPr>
           <w:rFonts w:ascii="Consolas" w:hAnsi="Consolas"/>
@@ -621,6 +634,7 @@
         </w:rPr>
       </w:pPr>
       <w:proofErr w:type="spellStart"/>
+      <w:proofErr w:type="gramStart"/>
       <w:r>
         <w:rPr>
           <w:rFonts w:ascii="Consolas" w:eastAsia="Times New Roman" w:hAnsi="Consolas" w:cs="Courier New"/>
@@ -647,6 +661,7 @@
         <w:t>::</w:t>
       </w:r>
       <w:proofErr w:type="spellStart"/>
+      <w:proofErr w:type="gramEnd"/>
       <w:r>
         <w:rPr>
           <w:rFonts w:ascii="Consolas" w:eastAsia="Times New Roman" w:hAnsi="Consolas" w:cs="Courier New"/>
@@ -706,7 +721,25 @@
           <w:color w:val="1D1C1D"/>
           <w:lang w:eastAsia="en-CA"/>
         </w:rPr>
-        <w:t>If the result is similar to this, you are done.</w:t>
+        <w:t xml:space="preserve">If the result is </w:t>
+      </w:r>
+      <w:proofErr w:type="gramStart"/>
+      <w:r>
+        <w:rPr>
+          <w:rFonts w:eastAsia="Times New Roman" w:cstheme="minorHAnsi"/>
+          <w:color w:val="1D1C1D"/>
+          <w:lang w:eastAsia="en-CA"/>
+        </w:rPr>
+        <w:t>similar to</w:t>
+      </w:r>
+      <w:proofErr w:type="gramEnd"/>
+      <w:r>
+        <w:rPr>
+          <w:rFonts w:eastAsia="Times New Roman" w:cstheme="minorHAnsi"/>
+          <w:color w:val="1D1C1D"/>
+          <w:lang w:eastAsia="en-CA"/>
+        </w:rPr>
+        <w:t xml:space="preserve"> this, you are done.</w:t>
       </w:r>
     </w:p>
     <w:p>
@@ -758,13 +791,44 @@
           <w:szCs w:val="18"/>
           <w:lang w:eastAsia="en-CA"/>
         </w:rPr>
-        <w:t>[1] "GDAL 3.2.1, released 2020/12/29"</w:t>
-      </w:r>
-    </w:p>
-    <w:p>
-      <w:r>
-        <w:t>Otherwise, a warning message will indicate that something went wrong</w:t>
-      </w:r>
+        <w:t xml:space="preserve">[1] "GDAL 3.2.1, released </w:t>
+      </w:r>
+      <w:proofErr w:type="gramStart"/>
+      <w:r>
+        <w:rPr>
+          <w:rFonts w:ascii="Consolas" w:eastAsia="Times New Roman" w:hAnsi="Consolas" w:cs="Courier New"/>
+          <w:b/>
+          <w:bCs/>
+          <w:color w:val="1D1C1D"/>
+          <w:sz w:val="18"/>
+          <w:szCs w:val="18"/>
+          <w:lang w:eastAsia="en-CA"/>
+        </w:rPr>
+        <w:t>2020/12/29</w:t>
+      </w:r>
+      <w:proofErr w:type="gramEnd"/>
+      <w:r>
+        <w:rPr>
+          <w:rFonts w:ascii="Consolas" w:eastAsia="Times New Roman" w:hAnsi="Consolas" w:cs="Courier New"/>
+          <w:b/>
+          <w:bCs/>
+          <w:color w:val="1D1C1D"/>
+          <w:sz w:val="18"/>
+          <w:szCs w:val="18"/>
+          <w:lang w:eastAsia="en-CA"/>
+        </w:rPr>
+        <w:t>"</w:t>
+      </w:r>
+    </w:p>
+    <w:p>
+      <w:r>
+        <w:t xml:space="preserve">Otherwise, a warning message will indicate that something went </w:t>
+      </w:r>
+      <w:proofErr w:type="gramStart"/>
+      <w:r>
+        <w:t>wrong</w:t>
+      </w:r>
+      <w:proofErr w:type="gramEnd"/>
       <w:r>
         <w:t xml:space="preserve"> and you should </w:t>
       </w:r>
@@ -789,13 +853,17 @@
     <w:p/>
     <w:p>
       <w:r>
-        <w:t xml:space="preserve">The easiest method for installing GDAL on windows is to download and install the OSGeo4W software package. OSGeo4W is a binary distribution of a set of open source geospatial software for Windows operating system. In addition to GDAL libraries, OSGeo4W includes QGIS and GRASS software and many other useful packages. A complete install of OSGeo4W will consume a substantial portion of hard drive space. However, only GDAL is required for the GLATOS workshop and may be selected from a list of </w:t>
-      </w:r>
-      <w:r>
-        <w:lastRenderedPageBreak/>
-        <w:t xml:space="preserve">packages included in OSGeo4W when installing. Choose “Express Desktop Install” and accept all defaults except uncheck boxes for QGIS and OPEN GIS, when prompted to only install GDAL. Please see installation instructions at </w:t>
-      </w:r>
-      <w:hyperlink r:id="rId10" w:history="1">
+        <w:t xml:space="preserve">The easiest method for installing GDAL on windows is to download and install the OSGeo4W software package. OSGeo4W is a binary distribution of a set of </w:t>
+      </w:r>
+      <w:proofErr w:type="gramStart"/>
+      <w:r>
+        <w:t>open source</w:t>
+      </w:r>
+      <w:proofErr w:type="gramEnd"/>
+      <w:r>
+        <w:t xml:space="preserve"> geospatial software for Windows operating system. In addition to GDAL libraries, OSGeo4W includes QGIS and GRASS software and many other useful packages. A complete install of OSGeo4W will consume a substantial portion of hard drive space. However, only GDAL is required for the GLATOS workshop and may be selected from a list of packages included in OSGeo4W when installing. Choose “Express Desktop Install” and accept all defaults except uncheck boxes for QGIS and OPEN GIS, when prompted to only install GDAL. Please see installation instructions at </w:t>
+      </w:r>
+      <w:hyperlink r:id="rId9" w:history="1">
         <w:r>
           <w:rPr>
             <w:rStyle w:val="Hyperlink"/>
@@ -804,7 +872,11 @@
         </w:r>
       </w:hyperlink>
       <w:r>
-        <w:t xml:space="preserve"> . The “Quick Start for OSGeo4W Users” section summarizes the installation instructions and provides links to download the installer for Windows operating system. Please note that the OSGeo4W installer requires internet access during the install process. After installation, test by opening Command Prompt, type </w:t>
+        <w:t xml:space="preserve"> . The “Quick Start for OSGeo4W Users” </w:t>
+      </w:r>
+      <w:r>
+        <w:lastRenderedPageBreak/>
+        <w:t xml:space="preserve">section summarizes the installation instructions and provides links to download the installer for Windows operating system. Please note that the OSGeo4W installer requires internet access during the install process. After installation, test by opening Command Prompt, type </w:t>
       </w:r>
       <w:proofErr w:type="spellStart"/>
       <w:r>
@@ -859,6 +931,7 @@
         </w:rPr>
       </w:pPr>
       <w:proofErr w:type="spellStart"/>
+      <w:proofErr w:type="gramStart"/>
       <w:r>
         <w:rPr>
           <w:rFonts w:ascii="Consolas" w:hAnsi="Consolas"/>
@@ -870,6 +943,7 @@
         <w:t>install.packages</w:t>
       </w:r>
       <w:proofErr w:type="spellEnd"/>
+      <w:proofErr w:type="gramEnd"/>
       <w:r>
         <w:rPr>
           <w:rFonts w:ascii="Consolas" w:hAnsi="Consolas"/>
@@ -953,6 +1027,7 @@
         </w:rPr>
       </w:pPr>
       <w:proofErr w:type="spellStart"/>
+      <w:proofErr w:type="gramStart"/>
       <w:r>
         <w:rPr>
           <w:rFonts w:ascii="Consolas" w:eastAsia="Times New Roman" w:hAnsi="Consolas" w:cs="Courier New"/>
@@ -979,6 +1054,7 @@
         <w:t>::</w:t>
       </w:r>
       <w:proofErr w:type="spellStart"/>
+      <w:proofErr w:type="gramEnd"/>
       <w:r>
         <w:rPr>
           <w:rFonts w:ascii="Consolas" w:eastAsia="Times New Roman" w:hAnsi="Consolas" w:cs="Courier New"/>
@@ -1025,7 +1101,7 @@
       <w:r>
         <w:t xml:space="preserve">On Mac, you will have to install the GDAL framework from an independent developer (a trusted source). Go to </w:t>
       </w:r>
-      <w:hyperlink r:id="rId11" w:history="1">
+      <w:hyperlink r:id="rId10" w:history="1">
         <w:r>
           <w:rPr>
             <w:rStyle w:val="Hyperlink"/>
@@ -1065,8 +1141,13 @@
     </w:p>
     <w:p>
       <w:r>
-        <w:t>Once you see this message, go to your general security setting tab (System Preferences/Security &amp; Privacy/General) and at the bottom you will see</w:t>
-      </w:r>
+        <w:t xml:space="preserve">Once you see this message, go to your general security setting tab (System Preferences/Security &amp; Privacy/General) and at the bottom you will </w:t>
+      </w:r>
+      <w:proofErr w:type="gramStart"/>
+      <w:r>
+        <w:t>see</w:t>
+      </w:r>
+      <w:proofErr w:type="gramEnd"/>
     </w:p>
     <w:p>
       <w:r>
@@ -1101,7 +1182,25 @@
           <w:b/>
           <w:bCs/>
         </w:rPr>
-        <w:t>/Programs:$PATH</w:t>
+        <w:t>/</w:t>
+      </w:r>
+      <w:proofErr w:type="gramStart"/>
+      <w:r>
+        <w:rPr>
+          <w:rFonts w:ascii="Times New Roman" w:hAnsi="Times New Roman" w:cs="Times New Roman"/>
+          <w:b/>
+          <w:bCs/>
+        </w:rPr>
+        <w:t>Programs:$</w:t>
+      </w:r>
+      <w:proofErr w:type="gramEnd"/>
+      <w:r>
+        <w:rPr>
+          <w:rFonts w:ascii="Times New Roman" w:hAnsi="Times New Roman" w:cs="Times New Roman"/>
+          <w:b/>
+          <w:bCs/>
+        </w:rPr>
+        <w:t>PATH</w:t>
       </w:r>
       <w:r>
         <w:t xml:space="preserve"> To check that the installation was successful, </w:t>
@@ -1122,6 +1221,7 @@
         </w:rPr>
       </w:pPr>
       <w:proofErr w:type="spellStart"/>
+      <w:proofErr w:type="gramStart"/>
       <w:r>
         <w:rPr>
           <w:rFonts w:ascii="Consolas" w:hAnsi="Consolas"/>
@@ -1133,6 +1233,7 @@
         <w:t>install.packages</w:t>
       </w:r>
       <w:proofErr w:type="spellEnd"/>
+      <w:proofErr w:type="gramEnd"/>
       <w:r>
         <w:rPr>
           <w:rFonts w:ascii="Consolas" w:hAnsi="Consolas"/>
@@ -1216,6 +1317,7 @@
         </w:rPr>
       </w:pPr>
       <w:proofErr w:type="spellStart"/>
+      <w:proofErr w:type="gramStart"/>
       <w:r>
         <w:rPr>
           <w:rFonts w:ascii="Consolas" w:eastAsia="Times New Roman" w:hAnsi="Consolas" w:cs="Courier New"/>
@@ -1242,6 +1344,7 @@
         <w:t>::</w:t>
       </w:r>
       <w:proofErr w:type="spellStart"/>
+      <w:proofErr w:type="gramEnd"/>
       <w:r>
         <w:rPr>
           <w:rFonts w:ascii="Consolas" w:eastAsia="Times New Roman" w:hAnsi="Consolas" w:cs="Courier New"/>
@@ -1319,8 +1422,17 @@
           <w:b/>
           <w:bCs/>
         </w:rPr>
-        <w:t xml:space="preserve"> – not MacOS</w:t>
-      </w:r>
+        <w:t xml:space="preserve"> – not </w:t>
+      </w:r>
+      <w:proofErr w:type="gramStart"/>
+      <w:r>
+        <w:rPr>
+          <w:b/>
+          <w:bCs/>
+        </w:rPr>
+        <w:t>MacOS</w:t>
+      </w:r>
+      <w:proofErr w:type="gramEnd"/>
     </w:p>
     <w:p>
       <w:pPr>
@@ -1331,12 +1443,13 @@
         </w:numPr>
       </w:pPr>
       <w:r>
+        <w:lastRenderedPageBreak/>
         <w:t xml:space="preserve">Point your browser to </w:t>
       </w:r>
       <w:r>
         <w:t xml:space="preserve"> </w:t>
       </w:r>
-      <w:hyperlink r:id="rId12" w:history="1">
+      <w:hyperlink r:id="rId11" w:history="1">
         <w:r>
           <w:rPr>
             <w:rStyle w:val="Hyperlink"/>
@@ -1415,6 +1528,7 @@
         <w:t xml:space="preserve">’ using the R code below: </w:t>
       </w:r>
       <w:proofErr w:type="spellStart"/>
+      <w:proofErr w:type="gramStart"/>
       <w:r>
         <w:rPr>
           <w:rFonts w:ascii="Times New Roman" w:hAnsi="Times New Roman" w:cs="Times New Roman"/>
@@ -1424,6 +1538,7 @@
         <w:t>install.packages</w:t>
       </w:r>
       <w:proofErr w:type="spellEnd"/>
+      <w:proofErr w:type="gramEnd"/>
       <w:r>
         <w:rPr>
           <w:rFonts w:ascii="Times New Roman" w:hAnsi="Times New Roman" w:cs="Times New Roman"/>
@@ -1529,6 +1644,7 @@
         </w:rPr>
       </w:pPr>
       <w:proofErr w:type="spellStart"/>
+      <w:proofErr w:type="gramStart"/>
       <w:r>
         <w:rPr>
           <w:rFonts w:ascii="Times New Roman" w:hAnsi="Times New Roman" w:cs="Times New Roman"/>
@@ -1547,6 +1663,7 @@
         <w:t>::</w:t>
       </w:r>
       <w:proofErr w:type="spellStart"/>
+      <w:proofErr w:type="gramEnd"/>
       <w:r>
         <w:rPr>
           <w:rFonts w:ascii="Times New Roman" w:hAnsi="Times New Roman" w:cs="Times New Roman"/>

</xml_diff>